<commit_message>
Added all domain experience letters
</commit_message>
<xml_diff>
--- a/Experience-letter/Experience-letter-documentation.docx
+++ b/Experience-letter/Experience-letter-documentation.docx
@@ -7,10 +7,7 @@
         <w:pStyle w:val="Title"/>
       </w:pPr>
       <w:r>
-        <w:t xml:space="preserve">Experience </w:t>
-      </w:r>
-      <w:r>
-        <w:t>Letter</w:t>
+        <w:t>Experience Letter</w:t>
       </w:r>
       <w:r>
         <w:rPr>
@@ -2852,6 +2849,38 @@
     <w:p>
       <w:pPr>
         <w:pStyle w:val="BodyText"/>
+        <w:ind w:left="440" w:right="270" w:firstLine="151"/>
+      </w:pPr>
+    </w:p>
+    <w:p>
+      <w:pPr>
+        <w:pStyle w:val="BodyText"/>
+        <w:ind w:left="426" w:right="270"/>
+      </w:pPr>
+      <w:r>
+        <w:rPr>
+          <w:b/>
+          <w:bCs/>
+          <w:sz w:val="28"/>
+          <w:szCs w:val="28"/>
+        </w:rPr>
+        <w:t>GitHub Link</w:t>
+      </w:r>
+      <w:r>
+        <w:t xml:space="preserve">: </w:t>
+      </w:r>
+      <w:hyperlink r:id="rId8" w:history="1">
+        <w:r>
+          <w:rPr>
+            <w:rStyle w:val="Hyperlink"/>
+          </w:rPr>
+          <w:t>https://github.com/JonathanDabre/cloud-counselage/blob/main/Experience-letter/index.html</w:t>
+        </w:r>
+      </w:hyperlink>
+    </w:p>
+    <w:p>
+      <w:pPr>
+        <w:pStyle w:val="BodyText"/>
       </w:pPr>
     </w:p>
     <w:p>
@@ -3278,6 +3307,22 @@
     </w:p>
     <w:p>
       <w:pPr>
+        <w:tabs>
+          <w:tab w:val="left" w:pos="558"/>
+        </w:tabs>
+        <w:spacing w:before="1"/>
+      </w:pPr>
+    </w:p>
+    <w:p>
+      <w:pPr>
+        <w:tabs>
+          <w:tab w:val="left" w:pos="558"/>
+        </w:tabs>
+        <w:spacing w:before="1"/>
+      </w:pPr>
+    </w:p>
+    <w:p>
+      <w:pPr>
         <w:pStyle w:val="BodyText"/>
       </w:pPr>
     </w:p>
@@ -3290,6 +3335,7 @@
         </w:rPr>
       </w:pPr>
     </w:p>
+    <w:p/>
     <w:p>
       <w:pPr>
         <w:sectPr>
@@ -3298,6 +3344,9 @@
           <w:cols w:space="720"/>
         </w:sectPr>
       </w:pPr>
+      <w:r>
+        <w:tab/>
+      </w:r>
     </w:p>
     <w:p>
       <w:pPr>
@@ -4292,6 +4341,29 @@
     <w:uiPriority w:val="1"/>
     <w:qFormat/>
   </w:style>
+  <w:style w:type="character" w:styleId="Hyperlink">
+    <w:name w:val="Hyperlink"/>
+    <w:basedOn w:val="DefaultParagraphFont"/>
+    <w:uiPriority w:val="99"/>
+    <w:unhideWhenUsed/>
+    <w:rsid w:val="004D63C1"/>
+    <w:rPr>
+      <w:color w:val="0000FF" w:themeColor="hyperlink"/>
+      <w:u w:val="single"/>
+    </w:rPr>
+  </w:style>
+  <w:style w:type="character" w:styleId="UnresolvedMention">
+    <w:name w:val="Unresolved Mention"/>
+    <w:basedOn w:val="DefaultParagraphFont"/>
+    <w:uiPriority w:val="99"/>
+    <w:semiHidden/>
+    <w:unhideWhenUsed/>
+    <w:rsid w:val="004D63C1"/>
+    <w:rPr>
+      <w:color w:val="605E5C"/>
+      <w:shd w:val="clear" w:color="auto" w:fill="E1DFDD"/>
+    </w:rPr>
+  </w:style>
 </w:styles>
 </file>
 

</xml_diff>